<commit_message>
UML change at end of pipe
</commit_message>
<xml_diff>
--- a/WB_Unit.docx
+++ b/WB_Unit.docx
@@ -6,10 +6,348 @@
       <w:bookmarkStart w:id="0" w:name="_GoBack"/>
       <w:bookmarkEnd w:id="0"/>
       <w:r>
+        <w:rPr>
+          <w:noProof/>
+        </w:rPr>
         <mc:AlternateContent>
           <mc:Choice Requires="wps">
             <w:drawing>
-              <wp:anchor distT="0" distB="0" distL="114300" distR="114300" simplePos="0" relativeHeight="251669504" behindDoc="0" locked="0" layoutInCell="1" allowOverlap="1" wp14:anchorId="52DD1129" wp14:editId="05E8225F">
+              <wp:anchor distT="0" distB="0" distL="114300" distR="114300" simplePos="0" relativeHeight="251664384" behindDoc="0" locked="0" layoutInCell="1" allowOverlap="1" wp14:anchorId="080FE5F3" wp14:editId="64F55A24">
+                <wp:simplePos x="0" y="0"/>
+                <wp:positionH relativeFrom="column">
+                  <wp:posOffset>3043555</wp:posOffset>
+                </wp:positionH>
+                <wp:positionV relativeFrom="paragraph">
+                  <wp:posOffset>3208020</wp:posOffset>
+                </wp:positionV>
+                <wp:extent cx="838200" cy="266700"/>
+                <wp:effectExtent l="0" t="0" r="0" b="0"/>
+                <wp:wrapNone/>
+                <wp:docPr id="80" name="Text Box 80"/>
+                <wp:cNvGraphicFramePr/>
+                <a:graphic xmlns:a="http://schemas.openxmlformats.org/drawingml/2006/main">
+                  <a:graphicData uri="http://schemas.microsoft.com/office/word/2010/wordprocessingShape">
+                    <wps:wsp>
+                      <wps:cNvSpPr txBox="1"/>
+                      <wps:spPr>
+                        <a:xfrm>
+                          <a:off x="0" y="0"/>
+                          <a:ext cx="838200" cy="266700"/>
+                        </a:xfrm>
+                        <a:prstGeom prst="rect">
+                          <a:avLst/>
+                        </a:prstGeom>
+                        <a:noFill/>
+                        <a:ln w="6350">
+                          <a:noFill/>
+                        </a:ln>
+                        <a:effectLst/>
+                      </wps:spPr>
+                      <wps:style>
+                        <a:lnRef idx="0">
+                          <a:schemeClr val="accent1"/>
+                        </a:lnRef>
+                        <a:fillRef idx="0">
+                          <a:schemeClr val="accent1"/>
+                        </a:fillRef>
+                        <a:effectRef idx="0">
+                          <a:schemeClr val="accent1"/>
+                        </a:effectRef>
+                        <a:fontRef idx="minor">
+                          <a:schemeClr val="dk1"/>
+                        </a:fontRef>
+                      </wps:style>
+                      <wps:txbx>
+                        <w:txbxContent>
+                          <w:p>
+                            <w:proofErr w:type="spellStart"/>
+                            <w:r>
+                              <w:t>alu_result</w:t>
+                            </w:r>
+                            <w:proofErr w:type="spellEnd"/>
+                          </w:p>
+                        </w:txbxContent>
+                      </wps:txbx>
+                      <wps:bodyPr rot="0" spcFirstLastPara="0" vertOverflow="overflow" horzOverflow="overflow" vert="horz" wrap="square" lIns="91440" tIns="45720" rIns="91440" bIns="45720" numCol="1" spcCol="0" rtlCol="0" fromWordArt="0" anchor="t" anchorCtr="0" forceAA="0" compatLnSpc="1">
+                        <a:prstTxWarp prst="textNoShape">
+                          <a:avLst/>
+                        </a:prstTxWarp>
+                        <a:noAutofit/>
+                      </wps:bodyPr>
+                    </wps:wsp>
+                  </a:graphicData>
+                </a:graphic>
+                <wp14:sizeRelH relativeFrom="margin">
+                  <wp14:pctWidth>0</wp14:pctWidth>
+                </wp14:sizeRelH>
+              </wp:anchor>
+            </w:drawing>
+          </mc:Choice>
+          <mc:Fallback>
+            <w:pict>
+              <v:shapetype w14:anchorId="080FE5F3" id="_x0000_t202" coordsize="21600,21600" o:spt="202" path="m,l,21600r21600,l21600,xe">
+                <v:stroke joinstyle="miter"/>
+                <v:path gradientshapeok="t" o:connecttype="rect"/>
+              </v:shapetype>
+              <v:shape id="Text Box 80" o:spid="_x0000_s1026" type="#_x0000_t202" style="position:absolute;margin-left:239.65pt;margin-top:252.6pt;width:66pt;height:21pt;z-index:251664384;visibility:visible;mso-wrap-style:square;mso-width-percent:0;mso-wrap-distance-left:9pt;mso-wrap-distance-top:0;mso-wrap-distance-right:9pt;mso-wrap-distance-bottom:0;mso-position-horizontal:absolute;mso-position-horizontal-relative:text;mso-position-vertical:absolute;mso-position-vertical-relative:text;mso-width-percent:0;mso-width-relative:margin;v-text-anchor:top" o:gfxdata="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" filled="f" stroked="f" strokeweight=".5pt">
+                <v:textbox>
+                  <w:txbxContent>
+                    <w:p>
+                      <w:proofErr w:type="spellStart"/>
+                      <w:r>
+                        <w:t>alu_result</w:t>
+                      </w:r>
+                      <w:proofErr w:type="spellEnd"/>
+                    </w:p>
+                  </w:txbxContent>
+                </v:textbox>
+              </v:shape>
+            </w:pict>
+          </mc:Fallback>
+        </mc:AlternateContent>
+      </w:r>
+      <w:r>
+        <w:rPr>
+          <w:noProof/>
+        </w:rPr>
+        <mc:AlternateContent>
+          <mc:Choice Requires="wps">
+            <w:drawing>
+              <wp:anchor distT="0" distB="0" distL="114300" distR="114300" simplePos="0" relativeHeight="251671552" behindDoc="0" locked="0" layoutInCell="1" allowOverlap="1" wp14:anchorId="6ACE1836" wp14:editId="7F83B0F2">
+                <wp:simplePos x="0" y="0"/>
+                <wp:positionH relativeFrom="margin">
+                  <wp:posOffset>-13828</wp:posOffset>
+                </wp:positionH>
+                <wp:positionV relativeFrom="paragraph">
+                  <wp:posOffset>3465318</wp:posOffset>
+                </wp:positionV>
+                <wp:extent cx="4610100" cy="0"/>
+                <wp:effectExtent l="0" t="76200" r="19050" b="95250"/>
+                <wp:wrapNone/>
+                <wp:docPr id="3" name="Straight Arrow Connector 3"/>
+                <wp:cNvGraphicFramePr/>
+                <a:graphic xmlns:a="http://schemas.openxmlformats.org/drawingml/2006/main">
+                  <a:graphicData uri="http://schemas.microsoft.com/office/word/2010/wordprocessingShape">
+                    <wps:wsp>
+                      <wps:cNvCnPr/>
+                      <wps:spPr>
+                        <a:xfrm>
+                          <a:off x="0" y="0"/>
+                          <a:ext cx="4610100" cy="0"/>
+                        </a:xfrm>
+                        <a:prstGeom prst="straightConnector1">
+                          <a:avLst/>
+                        </a:prstGeom>
+                        <a:ln>
+                          <a:tailEnd type="triangle"/>
+                        </a:ln>
+                      </wps:spPr>
+                      <wps:style>
+                        <a:lnRef idx="1">
+                          <a:schemeClr val="accent1"/>
+                        </a:lnRef>
+                        <a:fillRef idx="0">
+                          <a:schemeClr val="accent1"/>
+                        </a:fillRef>
+                        <a:effectRef idx="0">
+                          <a:schemeClr val="accent1"/>
+                        </a:effectRef>
+                        <a:fontRef idx="minor">
+                          <a:schemeClr val="tx1"/>
+                        </a:fontRef>
+                      </wps:style>
+                      <wps:bodyPr/>
+                    </wps:wsp>
+                  </a:graphicData>
+                </a:graphic>
+              </wp:anchor>
+            </w:drawing>
+          </mc:Choice>
+          <mc:Fallback>
+            <w:pict>
+              <v:shapetype w14:anchorId="7C2C390C" id="_x0000_t32" coordsize="21600,21600" o:spt="32" o:oned="t" path="m,l21600,21600e" filled="f">
+                <v:path arrowok="t" fillok="f" o:connecttype="none"/>
+                <o:lock v:ext="edit" shapetype="t"/>
+              </v:shapetype>
+              <v:shape id="Straight Arrow Connector 3" o:spid="_x0000_s1026" type="#_x0000_t32" style="position:absolute;margin-left:-1.1pt;margin-top:272.85pt;width:363pt;height:0;z-index:251671552;visibility:visible;mso-wrap-style:square;mso-wrap-distance-left:9pt;mso-wrap-distance-top:0;mso-wrap-distance-right:9pt;mso-wrap-distance-bottom:0;mso-position-horizontal:absolute;mso-position-horizontal-relative:margin;mso-position-vertical:absolute;mso-position-vertical-relative:text" o:gfxdata="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" strokecolor="#5b9bd5 [3204]" strokeweight=".5pt">
+                <v:stroke endarrow="block" joinstyle="miter"/>
+                <w10:wrap anchorx="margin"/>
+              </v:shape>
+            </w:pict>
+          </mc:Fallback>
+        </mc:AlternateContent>
+      </w:r>
+      <w:r>
+        <w:rPr>
+          <w:noProof/>
+        </w:rPr>
+        <mc:AlternateContent>
+          <mc:Choice Requires="wps">
+            <w:drawing>
+              <wp:anchor distT="0" distB="0" distL="114300" distR="114300" simplePos="0" relativeHeight="251665408" behindDoc="0" locked="0" layoutInCell="1" allowOverlap="1" wp14:anchorId="4CA813BD" wp14:editId="670A1179">
+                <wp:simplePos x="0" y="0"/>
+                <wp:positionH relativeFrom="column">
+                  <wp:posOffset>2876550</wp:posOffset>
+                </wp:positionH>
+                <wp:positionV relativeFrom="paragraph">
+                  <wp:posOffset>2787650</wp:posOffset>
+                </wp:positionV>
+                <wp:extent cx="1238250" cy="266700"/>
+                <wp:effectExtent l="0" t="0" r="0" b="0"/>
+                <wp:wrapNone/>
+                <wp:docPr id="81" name="Text Box 81"/>
+                <wp:cNvGraphicFramePr/>
+                <a:graphic xmlns:a="http://schemas.openxmlformats.org/drawingml/2006/main">
+                  <a:graphicData uri="http://schemas.microsoft.com/office/word/2010/wordprocessingShape">
+                    <wps:wsp>
+                      <wps:cNvSpPr txBox="1"/>
+                      <wps:spPr>
+                        <a:xfrm>
+                          <a:off x="0" y="0"/>
+                          <a:ext cx="1238250" cy="266700"/>
+                        </a:xfrm>
+                        <a:prstGeom prst="rect">
+                          <a:avLst/>
+                        </a:prstGeom>
+                        <a:noFill/>
+                        <a:ln w="6350">
+                          <a:noFill/>
+                        </a:ln>
+                        <a:effectLst/>
+                      </wps:spPr>
+                      <wps:style>
+                        <a:lnRef idx="0">
+                          <a:schemeClr val="accent1"/>
+                        </a:lnRef>
+                        <a:fillRef idx="0">
+                          <a:schemeClr val="accent1"/>
+                        </a:fillRef>
+                        <a:effectRef idx="0">
+                          <a:schemeClr val="accent1"/>
+                        </a:effectRef>
+                        <a:fontRef idx="minor">
+                          <a:schemeClr val="dk1"/>
+                        </a:fontRef>
+                      </wps:style>
+                      <wps:txbx>
+                        <w:txbxContent>
+                          <w:p>
+                            <w:proofErr w:type="spellStart"/>
+                            <w:r>
+                              <w:t>Mem_read_data</w:t>
+                            </w:r>
+                            <w:proofErr w:type="spellEnd"/>
+                          </w:p>
+                        </w:txbxContent>
+                      </wps:txbx>
+                      <wps:bodyPr rot="0" spcFirstLastPara="0" vertOverflow="overflow" horzOverflow="overflow" vert="horz" wrap="square" lIns="91440" tIns="45720" rIns="91440" bIns="45720" numCol="1" spcCol="0" rtlCol="0" fromWordArt="0" anchor="t" anchorCtr="0" forceAA="0" compatLnSpc="1">
+                        <a:prstTxWarp prst="textNoShape">
+                          <a:avLst/>
+                        </a:prstTxWarp>
+                        <a:noAutofit/>
+                      </wps:bodyPr>
+                    </wps:wsp>
+                  </a:graphicData>
+                </a:graphic>
+                <wp14:sizeRelH relativeFrom="margin">
+                  <wp14:pctWidth>0</wp14:pctWidth>
+                </wp14:sizeRelH>
+              </wp:anchor>
+            </w:drawing>
+          </mc:Choice>
+          <mc:Fallback>
+            <w:pict>
+              <v:shape w14:anchorId="4CA813BD" id="Text Box 81" o:spid="_x0000_s1027" type="#_x0000_t202" style="position:absolute;margin-left:226.5pt;margin-top:219.5pt;width:97.5pt;height:21pt;z-index:251665408;visibility:visible;mso-wrap-style:square;mso-width-percent:0;mso-wrap-distance-left:9pt;mso-wrap-distance-top:0;mso-wrap-distance-right:9pt;mso-wrap-distance-bottom:0;mso-position-horizontal:absolute;mso-position-horizontal-relative:text;mso-position-vertical:absolute;mso-position-vertical-relative:text;mso-width-percent:0;mso-width-relative:margin;v-text-anchor:top" o:gfxdata="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" filled="f" stroked="f" strokeweight=".5pt">
+                <v:textbox>
+                  <w:txbxContent>
+                    <w:p>
+                      <w:proofErr w:type="spellStart"/>
+                      <w:r>
+                        <w:t>Mem_read_data</w:t>
+                      </w:r>
+                      <w:proofErr w:type="spellEnd"/>
+                    </w:p>
+                  </w:txbxContent>
+                </v:textbox>
+              </v:shape>
+            </w:pict>
+          </mc:Fallback>
+        </mc:AlternateContent>
+      </w:r>
+      <w:r>
+        <w:rPr>
+          <w:noProof/>
+        </w:rPr>
+        <mc:AlternateContent>
+          <mc:Choice Requires="wps">
+            <w:drawing>
+              <wp:anchor distT="0" distB="0" distL="114300" distR="114300" simplePos="0" relativeHeight="251660288" behindDoc="0" locked="0" layoutInCell="1" allowOverlap="1" wp14:anchorId="084D4AAB" wp14:editId="18363154">
+                <wp:simplePos x="0" y="0"/>
+                <wp:positionH relativeFrom="column">
+                  <wp:posOffset>0</wp:posOffset>
+                </wp:positionH>
+                <wp:positionV relativeFrom="paragraph">
+                  <wp:posOffset>3081494</wp:posOffset>
+                </wp:positionV>
+                <wp:extent cx="4610100" cy="0"/>
+                <wp:effectExtent l="0" t="76200" r="19050" b="95250"/>
+                <wp:wrapNone/>
+                <wp:docPr id="75" name="Straight Arrow Connector 75"/>
+                <wp:cNvGraphicFramePr/>
+                <a:graphic xmlns:a="http://schemas.openxmlformats.org/drawingml/2006/main">
+                  <a:graphicData uri="http://schemas.microsoft.com/office/word/2010/wordprocessingShape">
+                    <wps:wsp>
+                      <wps:cNvCnPr/>
+                      <wps:spPr>
+                        <a:xfrm>
+                          <a:off x="0" y="0"/>
+                          <a:ext cx="4610100" cy="0"/>
+                        </a:xfrm>
+                        <a:prstGeom prst="straightConnector1">
+                          <a:avLst/>
+                        </a:prstGeom>
+                        <a:ln>
+                          <a:tailEnd type="triangle"/>
+                        </a:ln>
+                      </wps:spPr>
+                      <wps:style>
+                        <a:lnRef idx="1">
+                          <a:schemeClr val="accent1"/>
+                        </a:lnRef>
+                        <a:fillRef idx="0">
+                          <a:schemeClr val="accent1"/>
+                        </a:fillRef>
+                        <a:effectRef idx="0">
+                          <a:schemeClr val="accent1"/>
+                        </a:effectRef>
+                        <a:fontRef idx="minor">
+                          <a:schemeClr val="tx1"/>
+                        </a:fontRef>
+                      </wps:style>
+                      <wps:bodyPr/>
+                    </wps:wsp>
+                  </a:graphicData>
+                </a:graphic>
+              </wp:anchor>
+            </w:drawing>
+          </mc:Choice>
+          <mc:Fallback>
+            <w:pict>
+              <v:shape w14:anchorId="3829B0AA" id="Straight Arrow Connector 75" o:spid="_x0000_s1026" type="#_x0000_t32" style="position:absolute;margin-left:0;margin-top:242.65pt;width:363pt;height:0;z-index:251660288;visibility:visible;mso-wrap-style:square;mso-wrap-distance-left:9pt;mso-wrap-distance-top:0;mso-wrap-distance-right:9pt;mso-wrap-distance-bottom:0;mso-position-horizontal:absolute;mso-position-horizontal-relative:text;mso-position-vertical:absolute;mso-position-vertical-relative:text" o:gfxdata="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" strokecolor="#5b9bd5 [3204]" strokeweight=".5pt">
+                <v:stroke endarrow="block" joinstyle="miter"/>
+              </v:shape>
+            </w:pict>
+          </mc:Fallback>
+        </mc:AlternateContent>
+      </w:r>
+      <w:r>
+        <w:rPr>
+          <w:noProof/>
+        </w:rPr>
+        <mc:AlternateContent>
+          <mc:Choice Requires="wps">
+            <w:drawing>
+              <wp:anchor distT="0" distB="0" distL="114300" distR="114300" simplePos="0" relativeHeight="251669504" behindDoc="0" locked="0" layoutInCell="1" allowOverlap="1" wp14:anchorId="0619B20F" wp14:editId="22D0A88A">
                 <wp:simplePos x="0" y="0"/>
                 <wp:positionH relativeFrom="column">
                   <wp:posOffset>5372100</wp:posOffset>
@@ -59,22 +397,7 @@
                           <w:p>
                             <w:proofErr w:type="spellStart"/>
                             <w:r>
-                              <w:t>write</w:t>
-                            </w:r>
-                            <w:r>
-                              <w:t>_</w:t>
-                            </w:r>
-                            <w:r>
-                              <w:t>b</w:t>
-                            </w:r>
-                            <w:r>
-                              <w:t>a</w:t>
-                            </w:r>
-                            <w:r>
-                              <w:t>ck</w:t>
-                            </w:r>
-                            <w:r>
-                              <w:t>_data</w:t>
+                              <w:t>write_back_data</w:t>
                             </w:r>
                             <w:proofErr w:type="spellEnd"/>
                           </w:p>
@@ -97,32 +420,13 @@
           </mc:Choice>
           <mc:Fallback>
             <w:pict>
-              <v:shapetype w14:anchorId="52DD1129" id="_x0000_t202" coordsize="21600,21600" o:spt="202" path="m,l,21600r21600,l21600,xe">
-                <v:stroke joinstyle="miter"/>
-                <v:path gradientshapeok="t" o:connecttype="rect"/>
-              </v:shapetype>
-              <v:shape id="Text Box 2" o:spid="_x0000_s1026" type="#_x0000_t202" style="position:absolute;margin-left:423pt;margin-top:331.5pt;width:97.5pt;height:21pt;rotation:90;z-index:251669504;visibility:visible;mso-wrap-style:square;mso-width-percent:0;mso-wrap-distance-left:9pt;mso-wrap-distance-top:0;mso-wrap-distance-right:9pt;mso-wrap-distance-bottom:0;mso-position-horizontal:absolute;mso-position-horizontal-relative:text;mso-position-vertical:absolute;mso-position-vertical-relative:text;mso-width-percent:0;mso-width-relative:margin;v-text-anchor:top" o:gfxdata="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" filled="f" stroked="f" strokeweight=".5pt">
+              <v:shape w14:anchorId="0619B20F" id="Text Box 2" o:spid="_x0000_s1028" type="#_x0000_t202" style="position:absolute;margin-left:423pt;margin-top:331.5pt;width:97.5pt;height:21pt;rotation:90;z-index:251669504;visibility:visible;mso-wrap-style:square;mso-width-percent:0;mso-wrap-distance-left:9pt;mso-wrap-distance-top:0;mso-wrap-distance-right:9pt;mso-wrap-distance-bottom:0;mso-position-horizontal:absolute;mso-position-horizontal-relative:text;mso-position-vertical:absolute;mso-position-vertical-relative:text;mso-width-percent:0;mso-width-relative:margin;v-text-anchor:top" o:gfxdata="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" filled="f" stroked="f" strokeweight=".5pt">
                 <v:textbox>
                   <w:txbxContent>
                     <w:p>
                       <w:proofErr w:type="spellStart"/>
                       <w:r>
-                        <w:t>write</w:t>
-                      </w:r>
-                      <w:r>
-                        <w:t>_</w:t>
-                      </w:r>
-                      <w:r>
-                        <w:t>b</w:t>
-                      </w:r>
-                      <w:r>
-                        <w:t>a</w:t>
-                      </w:r>
-                      <w:r>
-                        <w:t>ck</w:t>
-                      </w:r>
-                      <w:r>
-                        <w:t>_data</w:t>
+                        <w:t>write_back_data</w:t>
                       </w:r>
                       <w:proofErr w:type="spellEnd"/>
                     </w:p>
@@ -134,10 +438,13 @@
         </mc:AlternateContent>
       </w:r>
       <w:r>
+        <w:rPr>
+          <w:noProof/>
+        </w:rPr>
         <mc:AlternateContent>
           <mc:Choice Requires="wps">
             <w:drawing>
-              <wp:anchor distT="0" distB="0" distL="114300" distR="114300" simplePos="0" relativeHeight="251675648" behindDoc="0" locked="0" layoutInCell="1" allowOverlap="1" wp14:anchorId="29CAD056" wp14:editId="64A74583">
+              <wp:anchor distT="0" distB="0" distL="114300" distR="114300" simplePos="0" relativeHeight="251675648" behindDoc="0" locked="0" layoutInCell="1" allowOverlap="1" wp14:anchorId="39DE8DBA" wp14:editId="29EFD903">
                 <wp:simplePos x="0" y="0"/>
                 <wp:positionH relativeFrom="margin">
                   <wp:posOffset>4916805</wp:posOffset>
@@ -210,7 +517,7 @@
           </mc:Choice>
           <mc:Fallback>
             <w:pict>
-              <v:shape w14:anchorId="29CAD056" id="Text Box 4" o:spid="_x0000_s1027" type="#_x0000_t202" style="position:absolute;margin-left:387.15pt;margin-top:387.75pt;width:97.5pt;height:21pt;rotation:90;z-index:251675648;visibility:visible;mso-wrap-style:square;mso-width-percent:0;mso-wrap-distance-left:9pt;mso-wrap-distance-top:0;mso-wrap-distance-right:9pt;mso-wrap-distance-bottom:0;mso-position-horizontal:absolute;mso-position-horizontal-relative:margin;mso-position-vertical:absolute;mso-position-vertical-relative:text;mso-width-percent:0;mso-width-relative:margin;v-text-anchor:top" o:gfxdata="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" filled="f" stroked="f" strokeweight=".5pt">
+              <v:shape w14:anchorId="39DE8DBA" id="Text Box 4" o:spid="_x0000_s1029" type="#_x0000_t202" style="position:absolute;margin-left:387.15pt;margin-top:387.75pt;width:97.5pt;height:21pt;rotation:90;z-index:251675648;visibility:visible;mso-wrap-style:square;mso-width-percent:0;mso-wrap-distance-left:9pt;mso-wrap-distance-top:0;mso-wrap-distance-right:9pt;mso-wrap-distance-bottom:0;mso-position-horizontal:absolute;mso-position-horizontal-relative:margin;mso-position-vertical:absolute;mso-position-vertical-relative:text;mso-width-percent:0;mso-width-relative:margin;v-text-anchor:top" o:gfxdata="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" filled="f" stroked="f" strokeweight=".5pt">
                 <v:textbox>
                   <w:txbxContent>
                     <w:p>
@@ -235,7 +542,7 @@
         <mc:AlternateContent>
           <mc:Choice Requires="wps">
             <w:drawing>
-              <wp:anchor distT="0" distB="0" distL="114300" distR="114300" simplePos="0" relativeHeight="251677696" behindDoc="0" locked="0" layoutInCell="1" allowOverlap="1" wp14:anchorId="00229D5E" wp14:editId="4AFBCC68">
+              <wp:anchor distT="0" distB="0" distL="114300" distR="114300" simplePos="0" relativeHeight="251677696" behindDoc="0" locked="0" layoutInCell="1" allowOverlap="1" wp14:anchorId="716503A8" wp14:editId="4B4A2D61">
                 <wp:simplePos x="0" y="0"/>
                 <wp:positionH relativeFrom="column">
                   <wp:posOffset>5838825</wp:posOffset>
@@ -287,7 +594,7 @@
           </mc:Choice>
           <mc:Fallback>
             <w:pict>
-              <v:line w14:anchorId="25EE1AD3" id="Straight Connector 67" o:spid="_x0000_s1026" style="position:absolute;flip:y;z-index:251677696;visibility:visible;mso-wrap-style:square;mso-height-percent:0;mso-wrap-distance-left:9pt;mso-wrap-distance-top:0;mso-wrap-distance-right:9pt;mso-wrap-distance-bottom:0;mso-position-horizontal:absolute;mso-position-horizontal-relative:text;mso-position-vertical:absolute;mso-position-vertical-relative:text;mso-height-percent:0;mso-height-relative:margin" from="459.75pt,256.5pt" to="459.75pt,435.05pt" o:gfxdata="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" strokecolor="#5b9bd5 [3204]" strokeweight=".5pt">
+              <v:line w14:anchorId="3504D3DA" id="Straight Connector 67" o:spid="_x0000_s1026" style="position:absolute;flip:y;z-index:251677696;visibility:visible;mso-wrap-style:square;mso-height-percent:0;mso-wrap-distance-left:9pt;mso-wrap-distance-top:0;mso-wrap-distance-right:9pt;mso-wrap-distance-bottom:0;mso-position-horizontal:absolute;mso-position-horizontal-relative:text;mso-position-vertical:absolute;mso-position-vertical-relative:text;mso-height-percent:0;mso-height-relative:margin" from="459.75pt,256.5pt" to="459.75pt,435.05pt" o:gfxdata="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" strokecolor="#5b9bd5 [3204]" strokeweight=".5pt">
                 <v:stroke joinstyle="miter"/>
               </v:line>
             </w:pict>
@@ -301,7 +608,7 @@
         <mc:AlternateContent>
           <mc:Choice Requires="wps">
             <w:drawing>
-              <wp:anchor distT="0" distB="0" distL="114300" distR="114300" simplePos="0" relativeHeight="251682816" behindDoc="0" locked="0" layoutInCell="1" allowOverlap="1" wp14:anchorId="38DD8088" wp14:editId="2498C5F6">
+              <wp:anchor distT="0" distB="0" distL="114300" distR="114300" simplePos="0" relativeHeight="251682816" behindDoc="0" locked="0" layoutInCell="1" allowOverlap="1" wp14:anchorId="77BBCB0F" wp14:editId="7A6A0312">
                 <wp:simplePos x="0" y="0"/>
                 <wp:positionH relativeFrom="margin">
                   <wp:posOffset>38100</wp:posOffset>
@@ -356,11 +663,7 @@
           </mc:Choice>
           <mc:Fallback>
             <w:pict>
-              <v:shapetype w14:anchorId="4E823682" id="_x0000_t32" coordsize="21600,21600" o:spt="32" o:oned="t" path="m,l21600,21600e" filled="f">
-                <v:path arrowok="t" fillok="f" o:connecttype="none"/>
-                <o:lock v:ext="edit" shapetype="t"/>
-              </v:shapetype>
-              <v:shape id="Straight Arrow Connector 68" o:spid="_x0000_s1026" type="#_x0000_t32" style="position:absolute;margin-left:3pt;margin-top:435pt;width:456.45pt;height:0;flip:x;z-index:251682816;visibility:visible;mso-wrap-style:square;mso-width-percent:0;mso-wrap-distance-left:9pt;mso-wrap-distance-top:0;mso-wrap-distance-right:9pt;mso-wrap-distance-bottom:0;mso-position-horizontal:absolute;mso-position-horizontal-relative:margin;mso-position-vertical:absolute;mso-position-vertical-relative:text;mso-width-percent:0;mso-width-relative:margin" o:gfxdata="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" strokecolor="#5b9bd5 [3204]" strokeweight=".5pt">
+              <v:shape w14:anchorId="599418E8" id="Straight Arrow Connector 68" o:spid="_x0000_s1026" type="#_x0000_t32" style="position:absolute;margin-left:3pt;margin-top:435pt;width:456.45pt;height:0;flip:x;z-index:251682816;visibility:visible;mso-wrap-style:square;mso-width-percent:0;mso-wrap-distance-left:9pt;mso-wrap-distance-top:0;mso-wrap-distance-right:9pt;mso-wrap-distance-bottom:0;mso-position-horizontal:absolute;mso-position-horizontal-relative:margin;mso-position-vertical:absolute;mso-position-vertical-relative:text;mso-width-percent:0;mso-width-relative:margin" o:gfxdata="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" strokecolor="#5b9bd5 [3204]" strokeweight=".5pt">
                 <v:stroke endarrow="block" joinstyle="miter"/>
                 <w10:wrap anchorx="margin"/>
               </v:shape>
@@ -375,7 +678,7 @@
         <mc:AlternateContent>
           <mc:Choice Requires="wps">
             <w:drawing>
-              <wp:anchor distT="0" distB="0" distL="114300" distR="114300" simplePos="0" relativeHeight="251679744" behindDoc="0" locked="0" layoutInCell="1" allowOverlap="1" wp14:anchorId="13EF3F11" wp14:editId="5C533AB4">
+              <wp:anchor distT="0" distB="0" distL="114300" distR="114300" simplePos="0" relativeHeight="251679744" behindDoc="0" locked="0" layoutInCell="1" allowOverlap="1" wp14:anchorId="5004B6DC" wp14:editId="5FE7F05C">
                 <wp:simplePos x="0" y="0"/>
                 <wp:positionH relativeFrom="column">
                   <wp:posOffset>5429250</wp:posOffset>
@@ -427,7 +730,7 @@
           </mc:Choice>
           <mc:Fallback>
             <w:pict>
-              <v:line w14:anchorId="5AB60CD2" id="Straight Connector 5" o:spid="_x0000_s1026" style="position:absolute;flip:y;z-index:251679744;visibility:visible;mso-wrap-style:square;mso-height-percent:0;mso-wrap-distance-left:9pt;mso-wrap-distance-top:0;mso-wrap-distance-right:9pt;mso-wrap-distance-bottom:0;mso-position-horizontal:absolute;mso-position-horizontal-relative:text;mso-position-vertical:absolute;mso-position-vertical-relative:text;mso-height-percent:0;mso-height-relative:margin" from="427.5pt,321pt" to="427.5pt,457.05pt" o:gfxdata="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" strokecolor="#5b9bd5 [3204]" strokeweight=".5pt">
+              <v:line w14:anchorId="27A35B65" id="Straight Connector 5" o:spid="_x0000_s1026" style="position:absolute;flip:y;z-index:251679744;visibility:visible;mso-wrap-style:square;mso-height-percent:0;mso-wrap-distance-left:9pt;mso-wrap-distance-top:0;mso-wrap-distance-right:9pt;mso-wrap-distance-bottom:0;mso-position-horizontal:absolute;mso-position-horizontal-relative:text;mso-position-vertical:absolute;mso-position-vertical-relative:text;mso-height-percent:0;mso-height-relative:margin" from="427.5pt,321pt" to="427.5pt,457.05pt" o:gfxdata="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" strokecolor="#5b9bd5 [3204]" strokeweight=".5pt">
                 <v:stroke joinstyle="miter"/>
               </v:line>
             </w:pict>
@@ -441,7 +744,7 @@
         <mc:AlternateContent>
           <mc:Choice Requires="wps">
             <w:drawing>
-              <wp:anchor distT="0" distB="0" distL="114300" distR="114300" simplePos="0" relativeHeight="251686912" behindDoc="0" locked="0" layoutInCell="1" allowOverlap="1" wp14:anchorId="7C960051" wp14:editId="21971E03">
+              <wp:anchor distT="0" distB="0" distL="114300" distR="114300" simplePos="0" relativeHeight="251686912" behindDoc="0" locked="0" layoutInCell="1" allowOverlap="1" wp14:anchorId="5FFCDC7A" wp14:editId="02A3131C">
                 <wp:simplePos x="0" y="0"/>
                 <wp:positionH relativeFrom="margin">
                   <wp:posOffset>0</wp:posOffset>
@@ -493,7 +796,7 @@
           </mc:Choice>
           <mc:Fallback>
             <w:pict>
-              <v:line w14:anchorId="19BE56F6" id="Straight Connector 8" o:spid="_x0000_s1026" style="position:absolute;flip:x;z-index:251686912;visibility:visible;mso-wrap-style:square;mso-width-percent:0;mso-wrap-distance-left:9pt;mso-wrap-distance-top:0;mso-wrap-distance-right:9pt;mso-wrap-distance-bottom:0;mso-position-horizontal:absolute;mso-position-horizontal-relative:margin;mso-position-vertical:absolute;mso-position-vertical-relative:text;mso-width-percent:0;mso-width-relative:margin" from="0,321pt" to="427.7pt,321pt" o:gfxdata="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" strokecolor="#5b9bd5 [3204]" strokeweight=".5pt">
+              <v:line w14:anchorId="3ECB0AB6" id="Straight Connector 8" o:spid="_x0000_s1026" style="position:absolute;flip:x;z-index:251686912;visibility:visible;mso-wrap-style:square;mso-width-percent:0;mso-wrap-distance-left:9pt;mso-wrap-distance-top:0;mso-wrap-distance-right:9pt;mso-wrap-distance-bottom:0;mso-position-horizontal:absolute;mso-position-horizontal-relative:margin;mso-position-vertical:absolute;mso-position-vertical-relative:text;mso-width-percent:0;mso-width-relative:margin" from="0,321pt" to="427.7pt,321pt" o:gfxdata="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" strokecolor="#5b9bd5 [3204]" strokeweight=".5pt">
                 <v:stroke joinstyle="miter"/>
                 <w10:wrap anchorx="margin"/>
               </v:line>
@@ -508,7 +811,7 @@
         <mc:AlternateContent>
           <mc:Choice Requires="wps">
             <w:drawing>
-              <wp:anchor distT="0" distB="0" distL="114300" distR="114300" simplePos="0" relativeHeight="251684864" behindDoc="0" locked="0" layoutInCell="1" allowOverlap="1" wp14:anchorId="6DB1E708" wp14:editId="5CF92035">
+              <wp:anchor distT="0" distB="0" distL="114300" distR="114300" simplePos="0" relativeHeight="251684864" behindDoc="0" locked="0" layoutInCell="1" allowOverlap="1" wp14:anchorId="4520C408" wp14:editId="150D3CDB">
                 <wp:simplePos x="0" y="0"/>
                 <wp:positionH relativeFrom="margin">
                   <wp:posOffset>38100</wp:posOffset>
@@ -563,7 +866,7 @@
           </mc:Choice>
           <mc:Fallback>
             <w:pict>
-              <v:shape w14:anchorId="4D59F4AE" id="Straight Arrow Connector 7" o:spid="_x0000_s1026" type="#_x0000_t32" style="position:absolute;margin-left:3pt;margin-top:456.75pt;width:424.8pt;height:0;flip:x;z-index:251684864;visibility:visible;mso-wrap-style:square;mso-width-percent:0;mso-wrap-distance-left:9pt;mso-wrap-distance-top:0;mso-wrap-distance-right:9pt;mso-wrap-distance-bottom:0;mso-position-horizontal:absolute;mso-position-horizontal-relative:margin;mso-position-vertical:absolute;mso-position-vertical-relative:text;mso-width-percent:0;mso-width-relative:margin" o:gfxdata="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" strokecolor="#5b9bd5 [3204]" strokeweight=".5pt">
+              <v:shape w14:anchorId="437FB1F0" id="Straight Arrow Connector 7" o:spid="_x0000_s1026" type="#_x0000_t32" style="position:absolute;margin-left:3pt;margin-top:456.75pt;width:424.8pt;height:0;flip:x;z-index:251684864;visibility:visible;mso-wrap-style:square;mso-width-percent:0;mso-wrap-distance-left:9pt;mso-wrap-distance-top:0;mso-wrap-distance-right:9pt;mso-wrap-distance-bottom:0;mso-position-horizontal:absolute;mso-position-horizontal-relative:margin;mso-position-vertical:absolute;mso-position-vertical-relative:text;mso-width-percent:0;mso-width-relative:margin" o:gfxdata="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" strokecolor="#5b9bd5 [3204]" strokeweight=".5pt">
                 <v:stroke endarrow="block" joinstyle="miter"/>
                 <w10:wrap anchorx="margin"/>
               </v:shape>
@@ -578,7 +881,7 @@
         <mc:AlternateContent>
           <mc:Choice Requires="wps">
             <w:drawing>
-              <wp:anchor distT="0" distB="0" distL="114300" distR="114300" simplePos="0" relativeHeight="251680768" behindDoc="0" locked="0" layoutInCell="1" allowOverlap="1" wp14:anchorId="6DF17EE1" wp14:editId="649D746C">
+              <wp:anchor distT="0" distB="0" distL="114300" distR="114300" simplePos="0" relativeHeight="251680768" behindDoc="0" locked="0" layoutInCell="1" allowOverlap="1" wp14:anchorId="37E44ECA" wp14:editId="4CAF5BD2">
                 <wp:simplePos x="0" y="0"/>
                 <wp:positionH relativeFrom="column">
                   <wp:posOffset>4793298</wp:posOffset>
@@ -630,7 +933,7 @@
           </mc:Choice>
           <mc:Fallback>
             <w:pict>
-              <v:line w14:anchorId="2E7BF015" id="Straight Connector 6" o:spid="_x0000_s1026" style="position:absolute;flip:x;z-index:251680768;visibility:visible;mso-wrap-style:square;mso-width-percent:0;mso-wrap-distance-left:9pt;mso-wrap-distance-top:0;mso-wrap-distance-right:9pt;mso-wrap-distance-bottom:0;mso-position-horizontal:absolute;mso-position-horizontal-relative:text;mso-position-vertical:absolute;mso-position-vertical-relative:text;mso-width-percent:0;mso-width-relative:margin" from="377.45pt,256.5pt" to="459.75pt,256.5pt" o:gfxdata="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" strokecolor="#5b9bd5 [3204]" strokeweight=".5pt">
+              <v:line w14:anchorId="6FB7FB10" id="Straight Connector 6" o:spid="_x0000_s1026" style="position:absolute;flip:x;z-index:251680768;visibility:visible;mso-wrap-style:square;mso-width-percent:0;mso-wrap-distance-left:9pt;mso-wrap-distance-top:0;mso-wrap-distance-right:9pt;mso-wrap-distance-bottom:0;mso-position-horizontal:absolute;mso-position-horizontal-relative:text;mso-position-vertical:absolute;mso-position-vertical-relative:text;mso-width-percent:0;mso-width-relative:margin" from="377.45pt,256.5pt" to="459.75pt,256.5pt" o:gfxdata="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" strokecolor="#5b9bd5 [3204]" strokeweight=".5pt">
                 <v:stroke joinstyle="miter"/>
               </v:line>
             </w:pict>
@@ -638,262 +941,13 @@
         </mc:AlternateContent>
       </w:r>
       <w:r>
+        <w:rPr>
+          <w:noProof/>
+        </w:rPr>
         <mc:AlternateContent>
           <mc:Choice Requires="wps">
             <w:drawing>
-              <wp:anchor distT="0" distB="0" distL="114300" distR="114300" simplePos="0" relativeHeight="251671552" behindDoc="0" locked="0" layoutInCell="1" allowOverlap="1" wp14:anchorId="6A850AB8" wp14:editId="0CF93054">
-                <wp:simplePos x="0" y="0"/>
-                <wp:positionH relativeFrom="margin">
-                  <wp:align>left</wp:align>
-                </wp:positionH>
-                <wp:positionV relativeFrom="paragraph">
-                  <wp:posOffset>3028950</wp:posOffset>
-                </wp:positionV>
-                <wp:extent cx="4610100" cy="0"/>
-                <wp:effectExtent l="0" t="76200" r="19050" b="95250"/>
-                <wp:wrapNone/>
-                <wp:docPr id="3" name="Straight Arrow Connector 3"/>
-                <wp:cNvGraphicFramePr/>
-                <a:graphic xmlns:a="http://schemas.openxmlformats.org/drawingml/2006/main">
-                  <a:graphicData uri="http://schemas.microsoft.com/office/word/2010/wordprocessingShape">
-                    <wps:wsp>
-                      <wps:cNvCnPr/>
-                      <wps:spPr>
-                        <a:xfrm>
-                          <a:off x="0" y="0"/>
-                          <a:ext cx="4610100" cy="0"/>
-                        </a:xfrm>
-                        <a:prstGeom prst="straightConnector1">
-                          <a:avLst/>
-                        </a:prstGeom>
-                        <a:ln>
-                          <a:tailEnd type="triangle"/>
-                        </a:ln>
-                      </wps:spPr>
-                      <wps:style>
-                        <a:lnRef idx="1">
-                          <a:schemeClr val="accent1"/>
-                        </a:lnRef>
-                        <a:fillRef idx="0">
-                          <a:schemeClr val="accent1"/>
-                        </a:fillRef>
-                        <a:effectRef idx="0">
-                          <a:schemeClr val="accent1"/>
-                        </a:effectRef>
-                        <a:fontRef idx="minor">
-                          <a:schemeClr val="tx1"/>
-                        </a:fontRef>
-                      </wps:style>
-                      <wps:bodyPr/>
-                    </wps:wsp>
-                  </a:graphicData>
-                </a:graphic>
-              </wp:anchor>
-            </w:drawing>
-          </mc:Choice>
-          <mc:Fallback>
-            <w:pict>
-              <v:shape w14:anchorId="4347D121" id="Straight Arrow Connector 3" o:spid="_x0000_s1026" type="#_x0000_t32" style="position:absolute;margin-left:0;margin-top:238.5pt;width:363pt;height:0;z-index:251671552;visibility:visible;mso-wrap-style:square;mso-wrap-distance-left:9pt;mso-wrap-distance-top:0;mso-wrap-distance-right:9pt;mso-wrap-distance-bottom:0;mso-position-horizontal:left;mso-position-horizontal-relative:margin;mso-position-vertical:absolute;mso-position-vertical-relative:text" o:gfxdata="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" strokecolor="#5b9bd5 [3204]" strokeweight=".5pt">
-                <v:stroke endarrow="block" joinstyle="miter"/>
-                <w10:wrap anchorx="margin"/>
-              </v:shape>
-            </w:pict>
-          </mc:Fallback>
-        </mc:AlternateContent>
-      </w:r>
-      <w:r>
-        <mc:AlternateContent>
-          <mc:Choice Requires="wps">
-            <w:drawing>
-              <wp:anchor distT="0" distB="0" distL="114300" distR="114300" simplePos="0" relativeHeight="251665408" behindDoc="0" locked="0" layoutInCell="1" allowOverlap="1" wp14:anchorId="47FE96A9" wp14:editId="0CE6B248">
-                <wp:simplePos x="0" y="0"/>
-                <wp:positionH relativeFrom="column">
-                  <wp:posOffset>2876550</wp:posOffset>
-                </wp:positionH>
-                <wp:positionV relativeFrom="paragraph">
-                  <wp:posOffset>3238500</wp:posOffset>
-                </wp:positionV>
-                <wp:extent cx="1238250" cy="266700"/>
-                <wp:effectExtent l="0" t="0" r="0" b="0"/>
-                <wp:wrapNone/>
-                <wp:docPr id="81" name="Text Box 81"/>
-                <wp:cNvGraphicFramePr/>
-                <a:graphic xmlns:a="http://schemas.openxmlformats.org/drawingml/2006/main">
-                  <a:graphicData uri="http://schemas.microsoft.com/office/word/2010/wordprocessingShape">
-                    <wps:wsp>
-                      <wps:cNvSpPr txBox="1"/>
-                      <wps:spPr>
-                        <a:xfrm>
-                          <a:off x="0" y="0"/>
-                          <a:ext cx="1238250" cy="266700"/>
-                        </a:xfrm>
-                        <a:prstGeom prst="rect">
-                          <a:avLst/>
-                        </a:prstGeom>
-                        <a:noFill/>
-                        <a:ln w="6350">
-                          <a:noFill/>
-                        </a:ln>
-                        <a:effectLst/>
-                      </wps:spPr>
-                      <wps:style>
-                        <a:lnRef idx="0">
-                          <a:schemeClr val="accent1"/>
-                        </a:lnRef>
-                        <a:fillRef idx="0">
-                          <a:schemeClr val="accent1"/>
-                        </a:fillRef>
-                        <a:effectRef idx="0">
-                          <a:schemeClr val="accent1"/>
-                        </a:effectRef>
-                        <a:fontRef idx="minor">
-                          <a:schemeClr val="dk1"/>
-                        </a:fontRef>
-                      </wps:style>
-                      <wps:txbx>
-                        <w:txbxContent>
-                          <w:p>
-                            <w:proofErr w:type="spellStart"/>
-                            <w:r>
-                              <w:t>Mem_read_data</w:t>
-                            </w:r>
-                            <w:proofErr w:type="spellEnd"/>
-                          </w:p>
-                        </w:txbxContent>
-                      </wps:txbx>
-                      <wps:bodyPr rot="0" spcFirstLastPara="0" vertOverflow="overflow" horzOverflow="overflow" vert="horz" wrap="square" lIns="91440" tIns="45720" rIns="91440" bIns="45720" numCol="1" spcCol="0" rtlCol="0" fromWordArt="0" anchor="t" anchorCtr="0" forceAA="0" compatLnSpc="1">
-                        <a:prstTxWarp prst="textNoShape">
-                          <a:avLst/>
-                        </a:prstTxWarp>
-                        <a:noAutofit/>
-                      </wps:bodyPr>
-                    </wps:wsp>
-                  </a:graphicData>
-                </a:graphic>
-                <wp14:sizeRelH relativeFrom="margin">
-                  <wp14:pctWidth>0</wp14:pctWidth>
-                </wp14:sizeRelH>
-              </wp:anchor>
-            </w:drawing>
-          </mc:Choice>
-          <mc:Fallback>
-            <w:pict>
-              <v:shape w14:anchorId="47FE96A9" id="Text Box 81" o:spid="_x0000_s1028" type="#_x0000_t202" style="position:absolute;margin-left:226.5pt;margin-top:255pt;width:97.5pt;height:21pt;z-index:251665408;visibility:visible;mso-wrap-style:square;mso-width-percent:0;mso-wrap-distance-left:9pt;mso-wrap-distance-top:0;mso-wrap-distance-right:9pt;mso-wrap-distance-bottom:0;mso-position-horizontal:absolute;mso-position-horizontal-relative:text;mso-position-vertical:absolute;mso-position-vertical-relative:text;mso-width-percent:0;mso-width-relative:margin;v-text-anchor:top" o:gfxdata="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" filled="f" stroked="f" strokeweight=".5pt">
-                <v:textbox>
-                  <w:txbxContent>
-                    <w:p>
-                      <w:proofErr w:type="spellStart"/>
-                      <w:r>
-                        <w:t>Mem_read_data</w:t>
-                      </w:r>
-                      <w:proofErr w:type="spellEnd"/>
-                    </w:p>
-                  </w:txbxContent>
-                </v:textbox>
-              </v:shape>
-            </w:pict>
-          </mc:Fallback>
-        </mc:AlternateContent>
-      </w:r>
-      <w:r>
-        <mc:AlternateContent>
-          <mc:Choice Requires="wps">
-            <w:drawing>
-              <wp:anchor distT="0" distB="0" distL="114300" distR="114300" simplePos="0" relativeHeight="251664384" behindDoc="0" locked="0" layoutInCell="1" allowOverlap="1" wp14:anchorId="07C0E31D" wp14:editId="0DD58470">
-                <wp:simplePos x="0" y="0"/>
-                <wp:positionH relativeFrom="column">
-                  <wp:posOffset>3057526</wp:posOffset>
-                </wp:positionH>
-                <wp:positionV relativeFrom="paragraph">
-                  <wp:posOffset>2771775</wp:posOffset>
-                </wp:positionV>
-                <wp:extent cx="838200" cy="266700"/>
-                <wp:effectExtent l="0" t="0" r="0" b="0"/>
-                <wp:wrapNone/>
-                <wp:docPr id="80" name="Text Box 80"/>
-                <wp:cNvGraphicFramePr/>
-                <a:graphic xmlns:a="http://schemas.openxmlformats.org/drawingml/2006/main">
-                  <a:graphicData uri="http://schemas.microsoft.com/office/word/2010/wordprocessingShape">
-                    <wps:wsp>
-                      <wps:cNvSpPr txBox="1"/>
-                      <wps:spPr>
-                        <a:xfrm>
-                          <a:off x="0" y="0"/>
-                          <a:ext cx="838200" cy="266700"/>
-                        </a:xfrm>
-                        <a:prstGeom prst="rect">
-                          <a:avLst/>
-                        </a:prstGeom>
-                        <a:noFill/>
-                        <a:ln w="6350">
-                          <a:noFill/>
-                        </a:ln>
-                        <a:effectLst/>
-                      </wps:spPr>
-                      <wps:style>
-                        <a:lnRef idx="0">
-                          <a:schemeClr val="accent1"/>
-                        </a:lnRef>
-                        <a:fillRef idx="0">
-                          <a:schemeClr val="accent1"/>
-                        </a:fillRef>
-                        <a:effectRef idx="0">
-                          <a:schemeClr val="accent1"/>
-                        </a:effectRef>
-                        <a:fontRef idx="minor">
-                          <a:schemeClr val="dk1"/>
-                        </a:fontRef>
-                      </wps:style>
-                      <wps:txbx>
-                        <w:txbxContent>
-                          <w:p>
-                            <w:proofErr w:type="spellStart"/>
-                            <w:r>
-                              <w:t>alu_result</w:t>
-                            </w:r>
-                            <w:proofErr w:type="spellEnd"/>
-                          </w:p>
-                        </w:txbxContent>
-                      </wps:txbx>
-                      <wps:bodyPr rot="0" spcFirstLastPara="0" vertOverflow="overflow" horzOverflow="overflow" vert="horz" wrap="square" lIns="91440" tIns="45720" rIns="91440" bIns="45720" numCol="1" spcCol="0" rtlCol="0" fromWordArt="0" anchor="t" anchorCtr="0" forceAA="0" compatLnSpc="1">
-                        <a:prstTxWarp prst="textNoShape">
-                          <a:avLst/>
-                        </a:prstTxWarp>
-                        <a:noAutofit/>
-                      </wps:bodyPr>
-                    </wps:wsp>
-                  </a:graphicData>
-                </a:graphic>
-                <wp14:sizeRelH relativeFrom="margin">
-                  <wp14:pctWidth>0</wp14:pctWidth>
-                </wp14:sizeRelH>
-              </wp:anchor>
-            </w:drawing>
-          </mc:Choice>
-          <mc:Fallback>
-            <w:pict>
-              <v:shape w14:anchorId="07C0E31D" id="Text Box 80" o:spid="_x0000_s1029" type="#_x0000_t202" style="position:absolute;margin-left:240.75pt;margin-top:218.25pt;width:66pt;height:21pt;z-index:251664384;visibility:visible;mso-wrap-style:square;mso-width-percent:0;mso-wrap-distance-left:9pt;mso-wrap-distance-top:0;mso-wrap-distance-right:9pt;mso-wrap-distance-bottom:0;mso-position-horizontal:absolute;mso-position-horizontal-relative:text;mso-position-vertical:absolute;mso-position-vertical-relative:text;mso-width-percent:0;mso-width-relative:margin;v-text-anchor:top" o:gfxdata="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" filled="f" stroked="f" strokeweight=".5pt">
-                <v:textbox>
-                  <w:txbxContent>
-                    <w:p>
-                      <w:proofErr w:type="spellStart"/>
-                      <w:r>
-                        <w:t>alu_result</w:t>
-                      </w:r>
-                      <w:proofErr w:type="spellEnd"/>
-                    </w:p>
-                  </w:txbxContent>
-                </v:textbox>
-              </v:shape>
-            </w:pict>
-          </mc:Fallback>
-        </mc:AlternateContent>
-      </w:r>
-      <w:r>
-        <mc:AlternateContent>
-          <mc:Choice Requires="wps">
-            <w:drawing>
-              <wp:anchor distT="0" distB="0" distL="114300" distR="114300" simplePos="0" relativeHeight="251663360" behindDoc="0" locked="0" layoutInCell="1" allowOverlap="1" wp14:anchorId="47D61683" wp14:editId="7B2A7528">
+              <wp:anchor distT="0" distB="0" distL="114300" distR="114300" simplePos="0" relativeHeight="251663360" behindDoc="0" locked="0" layoutInCell="1" allowOverlap="1" wp14:anchorId="3D159A75" wp14:editId="00D34A02">
                 <wp:simplePos x="0" y="0"/>
                 <wp:positionH relativeFrom="column">
                   <wp:posOffset>4095750</wp:posOffset>
@@ -946,7 +1000,10 @@
                             </w:pPr>
                             <w:proofErr w:type="spellStart"/>
                             <w:r>
-                              <w:t>Mem_to_reg</w:t>
+                              <w:t>m</w:t>
+                            </w:r>
+                            <w:r>
+                              <w:t>em_to_reg</w:t>
                             </w:r>
                             <w:proofErr w:type="spellEnd"/>
                           </w:p>
@@ -969,7 +1026,7 @@
           </mc:Choice>
           <mc:Fallback>
             <w:pict>
-              <v:shape w14:anchorId="47D61683" id="Text Box 79" o:spid="_x0000_s1030" type="#_x0000_t202" style="position:absolute;margin-left:322.5pt;margin-top:178.5pt;width:93pt;height:21pt;z-index:251663360;visibility:visible;mso-wrap-style:square;mso-width-percent:0;mso-wrap-distance-left:9pt;mso-wrap-distance-top:0;mso-wrap-distance-right:9pt;mso-wrap-distance-bottom:0;mso-position-horizontal:absolute;mso-position-horizontal-relative:text;mso-position-vertical:absolute;mso-position-vertical-relative:text;mso-width-percent:0;mso-width-relative:margin;v-text-anchor:top" o:gfxdata="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" filled="f" stroked="f" strokeweight=".5pt">
+              <v:shape w14:anchorId="3D159A75" id="Text Box 79" o:spid="_x0000_s1030" type="#_x0000_t202" style="position:absolute;margin-left:322.5pt;margin-top:178.5pt;width:93pt;height:21pt;z-index:251663360;visibility:visible;mso-wrap-style:square;mso-width-percent:0;mso-wrap-distance-left:9pt;mso-wrap-distance-top:0;mso-wrap-distance-right:9pt;mso-wrap-distance-bottom:0;mso-position-horizontal:absolute;mso-position-horizontal-relative:text;mso-position-vertical:absolute;mso-position-vertical-relative:text;mso-width-percent:0;mso-width-relative:margin;v-text-anchor:top" o:gfxdata="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" filled="f" stroked="f" strokeweight=".5pt">
                 <v:textbox>
                   <w:txbxContent>
                     <w:p>
@@ -978,7 +1035,10 @@
                       </w:pPr>
                       <w:proofErr w:type="spellStart"/>
                       <w:r>
-                        <w:t>Mem_to_reg</w:t>
+                        <w:t>m</w:t>
+                      </w:r>
+                      <w:r>
+                        <w:t>em_to_reg</w:t>
                       </w:r>
                       <w:proofErr w:type="spellEnd"/>
                     </w:p>
@@ -990,10 +1050,13 @@
         </mc:AlternateContent>
       </w:r>
       <w:r>
+        <w:rPr>
+          <w:noProof/>
+        </w:rPr>
         <mc:AlternateContent>
           <mc:Choice Requires="wps">
             <w:drawing>
-              <wp:anchor distT="0" distB="0" distL="114300" distR="114300" simplePos="0" relativeHeight="251662336" behindDoc="0" locked="0" layoutInCell="1" allowOverlap="1" wp14:anchorId="26DD6A02" wp14:editId="1738868D">
+              <wp:anchor distT="0" distB="0" distL="114300" distR="114300" simplePos="0" relativeHeight="251662336" behindDoc="0" locked="0" layoutInCell="1" allowOverlap="1" wp14:anchorId="44CAD77D" wp14:editId="34B9A90F">
                 <wp:simplePos x="0" y="0"/>
                 <wp:positionH relativeFrom="column">
                   <wp:posOffset>4695825</wp:posOffset>
@@ -1045,7 +1108,7 @@
           </mc:Choice>
           <mc:Fallback>
             <w:pict>
-              <v:shape w14:anchorId="5CD0B0A5" id="Straight Arrow Connector 78" o:spid="_x0000_s1026" type="#_x0000_t32" style="position:absolute;margin-left:369.75pt;margin-top:200.85pt;width:0;height:24.75pt;z-index:251662336;visibility:visible;mso-wrap-style:square;mso-wrap-distance-left:9pt;mso-wrap-distance-top:0;mso-wrap-distance-right:9pt;mso-wrap-distance-bottom:0;mso-position-horizontal:absolute;mso-position-horizontal-relative:text;mso-position-vertical:absolute;mso-position-vertical-relative:text" o:gfxdata="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" strokecolor="#5b9bd5 [3204]" strokeweight=".5pt">
+              <v:shape w14:anchorId="164366CC" id="Straight Arrow Connector 78" o:spid="_x0000_s1026" type="#_x0000_t32" style="position:absolute;margin-left:369.75pt;margin-top:200.85pt;width:0;height:24.75pt;z-index:251662336;visibility:visible;mso-wrap-style:square;mso-wrap-distance-left:9pt;mso-wrap-distance-top:0;mso-wrap-distance-right:9pt;mso-wrap-distance-bottom:0;mso-position-horizontal:absolute;mso-position-horizontal-relative:text;mso-position-vertical:absolute;mso-position-vertical-relative:text" o:gfxdata="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" strokecolor="#5b9bd5 [3204]" strokeweight=".5pt">
                 <v:stroke endarrow="block" joinstyle="miter"/>
               </v:shape>
             </w:pict>
@@ -1053,69 +1116,9 @@
         </mc:AlternateContent>
       </w:r>
       <w:r>
-        <mc:AlternateContent>
-          <mc:Choice Requires="wps">
-            <w:drawing>
-              <wp:anchor distT="0" distB="0" distL="114300" distR="114300" simplePos="0" relativeHeight="251660288" behindDoc="0" locked="0" layoutInCell="1" allowOverlap="1" wp14:anchorId="6517218E" wp14:editId="436F223F">
-                <wp:simplePos x="0" y="0"/>
-                <wp:positionH relativeFrom="column">
-                  <wp:posOffset>0</wp:posOffset>
-                </wp:positionH>
-                <wp:positionV relativeFrom="paragraph">
-                  <wp:posOffset>3531870</wp:posOffset>
-                </wp:positionV>
-                <wp:extent cx="4610100" cy="0"/>
-                <wp:effectExtent l="0" t="76200" r="19050" b="95250"/>
-                <wp:wrapNone/>
-                <wp:docPr id="75" name="Straight Arrow Connector 75"/>
-                <wp:cNvGraphicFramePr/>
-                <a:graphic xmlns:a="http://schemas.openxmlformats.org/drawingml/2006/main">
-                  <a:graphicData uri="http://schemas.microsoft.com/office/word/2010/wordprocessingShape">
-                    <wps:wsp>
-                      <wps:cNvCnPr/>
-                      <wps:spPr>
-                        <a:xfrm>
-                          <a:off x="0" y="0"/>
-                          <a:ext cx="4610100" cy="0"/>
-                        </a:xfrm>
-                        <a:prstGeom prst="straightConnector1">
-                          <a:avLst/>
-                        </a:prstGeom>
-                        <a:ln>
-                          <a:tailEnd type="triangle"/>
-                        </a:ln>
-                      </wps:spPr>
-                      <wps:style>
-                        <a:lnRef idx="1">
-                          <a:schemeClr val="accent1"/>
-                        </a:lnRef>
-                        <a:fillRef idx="0">
-                          <a:schemeClr val="accent1"/>
-                        </a:fillRef>
-                        <a:effectRef idx="0">
-                          <a:schemeClr val="accent1"/>
-                        </a:effectRef>
-                        <a:fontRef idx="minor">
-                          <a:schemeClr val="tx1"/>
-                        </a:fontRef>
-                      </wps:style>
-                      <wps:bodyPr/>
-                    </wps:wsp>
-                  </a:graphicData>
-                </a:graphic>
-              </wp:anchor>
-            </w:drawing>
-          </mc:Choice>
-          <mc:Fallback>
-            <w:pict>
-              <v:shape w14:anchorId="530776BF" id="Straight Arrow Connector 75" o:spid="_x0000_s1026" type="#_x0000_t32" style="position:absolute;margin-left:0;margin-top:278.1pt;width:363pt;height:0;z-index:251660288;visibility:visible;mso-wrap-style:square;mso-wrap-distance-left:9pt;mso-wrap-distance-top:0;mso-wrap-distance-right:9pt;mso-wrap-distance-bottom:0;mso-position-horizontal:absolute;mso-position-horizontal-relative:text;mso-position-vertical:absolute;mso-position-vertical-relative:text" o:gfxdata="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" strokecolor="#5b9bd5 [3204]" strokeweight=".5pt">
-                <v:stroke endarrow="block" joinstyle="miter"/>
-              </v:shape>
-            </w:pict>
-          </mc:Fallback>
-        </mc:AlternateContent>
-      </w:r>
-      <w:r>
+        <w:rPr>
+          <w:noProof/>
+        </w:rPr>
         <mc:AlternateContent>
           <mc:Choice Requires="wps">
             <w:drawing>

</xml_diff>